<commit_message>
Atualização na Descrição da Linguagem e na imagem do autômato
</commit_message>
<xml_diff>
--- a/p1/Linguagens Formais - Trabalho Final descrição.docx
+++ b/p1/Linguagens Formais - Trabalho Final descrição.docx
@@ -1,94 +1,248 @@
 
 <file path=word/document.xml><?xml version="1.0" encoding="utf-8"?>
-<w:document xmlns:mc="http://schemas.openxmlformats.org/markup-compatibility/2006" xmlns:o="urn:schemas-microsoft-com:office:office" xmlns:r="http://schemas.openxmlformats.org/officeDocument/2006/relationships" xmlns:m="http://schemas.openxmlformats.org/officeDocument/2006/math" xmlns:v="urn:schemas-microsoft-com:vml" xmlns:wp="http://schemas.openxmlformats.org/drawingml/2006/wordprocessingDrawing" xmlns:w10="urn:schemas-microsoft-com:office:word" xmlns:w="http://schemas.openxmlformats.org/wordprocessingml/2006/main" xmlns:wne="http://schemas.microsoft.com/office/word/2006/wordml" xmlns:sl="http://schemas.openxmlformats.org/schemaLibrary/2006/main" xmlns:a="http://schemas.openxmlformats.org/drawingml/2006/main" xmlns:pic="http://schemas.openxmlformats.org/drawingml/2006/picture" xmlns:c="http://schemas.openxmlformats.org/drawingml/2006/chart" xmlns:lc="http://schemas.openxmlformats.org/drawingml/2006/lockedCanvas" xmlns:dgm="http://schemas.openxmlformats.org/drawingml/2006/diagram" xmlns:wps="http://schemas.microsoft.com/office/word/2010/wordprocessingShape" xmlns:wpg="http://schemas.microsoft.com/office/word/2010/wordprocessingGroup" xmlns:w14="http://schemas.microsoft.com/office/word/2010/wordml" xmlns:w15="http://schemas.microsoft.com/office/word/2012/wordml">
+<w:document xmlns:wpc="http://schemas.microsoft.com/office/word/2010/wordprocessingCanvas" xmlns:cx="http://schemas.microsoft.com/office/drawing/2014/chartex" xmlns:cx1="http://schemas.microsoft.com/office/drawing/2015/9/8/chartex" xmlns:cx2="http://schemas.microsoft.com/office/drawing/2015/10/21/chartex" xmlns:cx3="http://schemas.microsoft.com/office/drawing/2016/5/9/chartex" xmlns:cx4="http://schemas.microsoft.com/office/drawing/2016/5/10/chartex" xmlns:cx5="http://schemas.microsoft.com/office/drawing/2016/5/11/chartex" xmlns:cx6="http://schemas.microsoft.com/office/drawing/2016/5/12/chartex" xmlns:cx7="http://schemas.microsoft.com/office/drawing/2016/5/13/chartex" xmlns:cx8="http://schemas.microsoft.com/office/drawing/2016/5/14/chartex" xmlns:mc="http://schemas.openxmlformats.org/markup-compatibility/2006" xmlns:aink="http://schemas.microsoft.com/office/drawing/2016/ink" xmlns:am3d="http://schemas.microsoft.com/office/drawing/2017/model3d" xmlns:o="urn:schemas-microsoft-com:office:office" xmlns:oel="http://schemas.microsoft.com/office/2019/extlst" xmlns:r="http://schemas.openxmlformats.org/officeDocument/2006/relationships" xmlns:m="http://schemas.openxmlformats.org/officeDocument/2006/math" xmlns:v="urn:schemas-microsoft-com:vml" xmlns:wp14="http://schemas.microsoft.com/office/word/2010/wordprocessingDrawing" xmlns:wp="http://schemas.openxmlformats.org/drawingml/2006/wordprocessingDrawing" xmlns:w10="urn:schemas-microsoft-com:office:word" xmlns:w="http://schemas.openxmlformats.org/wordprocessingml/2006/main" xmlns:w14="http://schemas.microsoft.com/office/word/2010/wordml" xmlns:w15="http://schemas.microsoft.com/office/word/2012/wordml" xmlns:w16cex="http://schemas.microsoft.com/office/word/2018/wordml/cex" xmlns:w16cid="http://schemas.microsoft.com/office/word/2016/wordml/cid" xmlns:w16="http://schemas.microsoft.com/office/word/2018/wordml" xmlns:w16sdtdh="http://schemas.microsoft.com/office/word/2020/wordml/sdtdatahash" xmlns:w16se="http://schemas.microsoft.com/office/word/2015/wordml/symex" xmlns:wpg="http://schemas.microsoft.com/office/word/2010/wordprocessingGroup" xmlns:wpi="http://schemas.microsoft.com/office/word/2010/wordprocessingInk" xmlns:wne="http://schemas.microsoft.com/office/word/2006/wordml" xmlns:wps="http://schemas.microsoft.com/office/word/2010/wordprocessingShape" mc:Ignorable="w14 w15 w16se w16cid w16 w16cex w16sdtdh wp14">
   <w:background w:color="FFFFFF"/>
   <w:body>
     <w:p>
       <w:pPr>
-        <w:pStyle w:val="Title"/>
-        <w:rPr/>
-      </w:pPr>
-      <w:bookmarkStart w:colFirst="0" w:colLast="0" w:name="_t78gjr9ipve" w:id="0"/>
+        <w:pStyle w:val="Ttulo"/>
+      </w:pPr>
+      <w:bookmarkStart w:id="0" w:name="_t78gjr9ipve" w:colFirst="0" w:colLast="0"/>
       <w:bookmarkEnd w:id="0"/>
       <w:r>
+        <w:t xml:space="preserve">Linguagem </w:t>
+      </w:r>
+      <w:proofErr w:type="spellStart"/>
+      <w:r>
+        <w:t>Kevitos</w:t>
+      </w:r>
+      <w:proofErr w:type="spellEnd"/>
+    </w:p>
+    <w:p>
+      <w:r>
+        <w:t>Pedro Colle e Eduardo Faé</w:t>
+      </w:r>
+    </w:p>
+    <w:p>
+      <w:pPr>
+        <w:spacing w:after="240"/>
+      </w:pPr>
+      <w:r>
+        <w:pict w14:anchorId="57236742">
+          <v:rect id="_x0000_i1029" style="width:0;height:1.5pt" o:hralign="center" o:bullet="t" o:hrstd="t" o:hr="t" fillcolor="#a0a0a0" stroked="f"/>
+        </w:pict>
+      </w:r>
+    </w:p>
+    <w:p>
+      <w:pPr>
+        <w:pStyle w:val="PargrafodaLista"/>
+        <w:numPr>
+          <w:ilvl w:val="0"/>
+          <w:numId w:val="3"/>
+        </w:numPr>
         <w:rPr>
-          <w:rtl w:val="0"/>
+          <w:b/>
+          <w:bCs/>
         </w:rPr>
-        <w:t xml:space="preserve">Linguagem Kevitos</w:t>
-      </w:r>
-    </w:p>
-    <w:p>
-      <w:pPr>
-        <w:rPr/>
       </w:pPr>
       <w:r>
         <w:rPr>
-          <w:rtl w:val="0"/>
+          <w:b/>
+          <w:bCs/>
         </w:rPr>
-        <w:t xml:space="preserve">Pedro Colle e Eduardo Faé</w:t>
-      </w:r>
-    </w:p>
-    <w:p>
-      <w:pPr>
-        <w:rPr/>
-      </w:pPr>
-      <w:r>
-        <w:pict>
-          <v:rect style="width:0.0pt;height:1.5pt" o:hr="t" o:hrstd="t" o:hralign="center" fillcolor="#A0A0A0" stroked="f"/>
-        </w:pict>
-      </w:r>
-      <w:r>
+        <w:t>Introdução do Cenário</w:t>
+      </w:r>
+    </w:p>
+    <w:p>
+      <w:pPr>
+        <w:spacing w:after="240"/>
+        <w:ind w:firstLine="566"/>
+        <w:jc w:val="both"/>
+      </w:pPr>
+      <w:r>
+        <w:t>O</w:t>
+      </w:r>
+      <w:r>
+        <w:t xml:space="preserve"> cenário é o consumo sustentável do pacote de pipoca </w:t>
+      </w:r>
+      <w:proofErr w:type="spellStart"/>
+      <w:r>
+        <w:t>Kevitos</w:t>
+      </w:r>
+      <w:proofErr w:type="spellEnd"/>
+      <w:r>
+        <w:t xml:space="preserve">, isso é, todos os pacotes pegos devem ser jogados fora, a fim de </w:t>
+      </w:r>
+      <w:r>
+        <w:t>preservar o meio ambiente</w:t>
+      </w:r>
+      <w:r>
+        <w:t>.</w:t>
+      </w:r>
+      <w:r>
+        <w:t xml:space="preserve"> Além disso, a linguagem proíbe que o</w:t>
+      </w:r>
+      <w:r>
+        <w:t xml:space="preserve"> consumidor realize alguma ação irracional, como tentar comer uma pipoca sem antes ter aberto o pacote.</w:t>
+      </w:r>
+    </w:p>
+    <w:p>
+      <w:pPr>
+        <w:pStyle w:val="PargrafodaLista"/>
+        <w:numPr>
+          <w:ilvl w:val="0"/>
+          <w:numId w:val="3"/>
+        </w:numPr>
+        <w:jc w:val="both"/>
         <w:rPr>
-          <w:rtl w:val="0"/>
+          <w:b/>
+          <w:bCs/>
         </w:rPr>
-      </w:r>
-    </w:p>
-    <w:p>
-      <w:pPr>
-        <w:ind w:left="0" w:firstLine="566.9291338582675"/>
-        <w:rPr/>
       </w:pPr>
       <w:r>
         <w:rPr>
-          <w:rtl w:val="0"/>
+          <w:b/>
+          <w:bCs/>
         </w:rPr>
-        <w:t xml:space="preserve">O cenário é o consumo sustentável do pacote de pipoca kevitos.</w:t>
-      </w:r>
-    </w:p>
-    <w:p>
-      <w:pPr>
-        <w:ind w:left="0" w:firstLine="566.9291338582675"/>
-        <w:rPr/>
-      </w:pPr>
+        <w:t>Formalização</w:t>
+      </w:r>
       <w:r>
         <w:rPr>
-          <w:rtl w:val="0"/>
+          <w:b/>
+          <w:bCs/>
         </w:rPr>
-        <w:t xml:space="preserve">A linguagem que define o consumo de um pacote de pipoca kevitos é dada da seguinte forma. Caso o indivíduo não possua um pacote de pipoca kevitos ele pode  obter um. A partir disso há apenas duas ações possíveis: abri-lo ou jogá-lo fora. Caso jogue fora, o indivíduo novamente não possui um pacote de pipoca kevitos e pode pegar mais um. caso o abra ele pode ou comer uma pipoca ou jogar o pacote fora, ao jogar fora retorna o cíclo. Ao comer ele pode comer novamente, jogar fora ou ver que o pacote está vazio. Assume-se que o pacote tem quantas pipocas forem necessárias até o estado de pacote vazio, mas tem sempre pelo menos uma pipoca, ou seja, ao abrir um pacote, para que se possa constatar o pacote vazio deve-se comer pelo menos uma pipoca. Com o pacote vazio resta apenas a jogá-lo fora, podendo assim </w:t>
+        <w:t xml:space="preserve"> do Cenário</w:t>
       </w:r>
       <w:r>
         <w:rPr>
-          <w:rtl w:val="0"/>
+          <w:b/>
+          <w:bCs/>
         </w:rPr>
-        <w:t xml:space="preserve">reiniciar</w:t>
-      </w:r>
-      <w:r>
-        <w:rPr>
-          <w:rtl w:val="0"/>
-        </w:rPr>
-        <w:t xml:space="preserve"> o ciclo. </w:t>
-      </w:r>
-    </w:p>
-    <w:p>
-      <w:pPr>
-        <w:ind w:left="0" w:firstLine="566.9291338582675"/>
-        <w:rPr/>
-      </w:pPr>
-      <w:r>
-        <w:rPr>
-          <w:rtl w:val="0"/>
-        </w:rPr>
-        <w:t xml:space="preserve">Dado esse cenário define-se os seguintes símbolos da linguagem:</w:t>
+        <w:t xml:space="preserve"> e Linguagem</w:t>
+      </w:r>
+    </w:p>
+    <w:p>
+      <w:pPr>
+        <w:spacing w:after="240"/>
+        <w:ind w:firstLine="566"/>
+        <w:jc w:val="both"/>
+      </w:pPr>
+      <w:r>
+        <w:t>C</w:t>
+      </w:r>
+      <w:r>
+        <w:t xml:space="preserve">aso o indivíduo não possua um pacote de pipoca </w:t>
+      </w:r>
+      <w:proofErr w:type="spellStart"/>
+      <w:r>
+        <w:t>Kevitos</w:t>
+      </w:r>
+      <w:proofErr w:type="spellEnd"/>
+      <w:r>
+        <w:t xml:space="preserve"> </w:t>
+      </w:r>
+      <w:r>
+        <w:t xml:space="preserve">ele pode </w:t>
+      </w:r>
+      <w:r>
+        <w:t>pegar</w:t>
+      </w:r>
+      <w:r>
+        <w:t xml:space="preserve"> um. A partir disso há apenas duas ações possíveis: abri-lo ou jogá-lo fora. Caso jogue fora, o</w:t>
+      </w:r>
+      <w:r>
+        <w:t xml:space="preserve"> indivíduo novamente não possui um pacote de pipoca </w:t>
+      </w:r>
+      <w:proofErr w:type="spellStart"/>
+      <w:r>
+        <w:t>K</w:t>
+      </w:r>
+      <w:r>
+        <w:t>evitos</w:t>
+      </w:r>
+      <w:proofErr w:type="spellEnd"/>
+      <w:r>
+        <w:t xml:space="preserve"> e pode pegar mais um. </w:t>
+      </w:r>
+      <w:r>
+        <w:t>C</w:t>
+      </w:r>
+      <w:r>
+        <w:t xml:space="preserve">aso </w:t>
+      </w:r>
+      <w:r>
+        <w:t>abra</w:t>
+      </w:r>
+      <w:r>
+        <w:t>-o</w:t>
+      </w:r>
+      <w:r>
+        <w:t xml:space="preserve"> ele pode ou comer uma pipoca ou jogar o pacote fora, ao jogar fora retorna o </w:t>
+      </w:r>
+      <w:r>
+        <w:t>ciclo</w:t>
+      </w:r>
+      <w:r>
+        <w:t>. Ao comer ele pode comer novamente, jogar fora ou ver que o pacote está vazio.</w:t>
+      </w:r>
+      <w:r>
+        <w:t xml:space="preserve"> </w:t>
+      </w:r>
+      <w:r>
+        <w:t>Assume-se que o pacote tem quantas pipocas forem necessárias até o estado de pacote vazio, mas tem sempre pelo menos uma pipoca, ou seja, ao abrir um pacote, para que se possa constatar o pacote vazio deve-se comer pelo menos uma pipoca. Com o pacote vazio</w:t>
+      </w:r>
+      <w:r>
+        <w:t xml:space="preserve"> resta apenas a jogá-lo </w:t>
+      </w:r>
+      <w:proofErr w:type="gramStart"/>
+      <w:r>
+        <w:t>fora</w:t>
+      </w:r>
+      <w:r>
+        <w:t>,</w:t>
+      </w:r>
+      <w:r>
+        <w:t xml:space="preserve"> </w:t>
+      </w:r>
+      <w:r>
+        <w:t>assim reinicia</w:t>
+      </w:r>
+      <w:r>
+        <w:t>ndo</w:t>
+      </w:r>
+      <w:proofErr w:type="gramEnd"/>
+      <w:r>
+        <w:t xml:space="preserve"> o ciclo</w:t>
+      </w:r>
+      <w:r>
+        <w:t>, e mantendo a sustentabilidade</w:t>
+      </w:r>
+      <w:r>
+        <w:t>.</w:t>
+      </w:r>
+      <w:r>
+        <w:t xml:space="preserve"> O consumo, no entanto, só é considerado sustentável se</w:t>
+      </w:r>
+      <w:r>
+        <w:t xml:space="preserve"> todos os pacotes pegos forem jogados fora</w:t>
+      </w:r>
+      <w:r>
+        <w:t>,</w:t>
+      </w:r>
+      <w:r>
+        <w:t xml:space="preserve"> e o consumidor não</w:t>
+      </w:r>
+      <w:r>
+        <w:t xml:space="preserve"> tiver tentado realizar nenhuma ação irracional.</w:t>
+      </w:r>
+    </w:p>
+    <w:p>
+      <w:pPr>
+        <w:ind w:firstLine="566"/>
+        <w:jc w:val="both"/>
+      </w:pPr>
+      <w:r>
+        <w:t>Dado esse cenário define-se os seguintes símbolos da linguagem:</w:t>
       </w:r>
     </w:p>
     <w:p>
@@ -97,13 +251,15 @@
           <w:ilvl w:val="0"/>
           <w:numId w:val="1"/>
         </w:numPr>
-        <w:ind w:left="720" w:hanging="360"/>
-      </w:pPr>
-      <w:r>
-        <w:rPr>
-          <w:rtl w:val="0"/>
-        </w:rPr>
-        <w:t xml:space="preserve">P : um pacote foi pego</w:t>
+      </w:pPr>
+      <w:r>
+        <w:t>P</w:t>
+      </w:r>
+      <w:r>
+        <w:t xml:space="preserve">: </w:t>
+      </w:r>
+      <w:r>
+        <w:t>Pegar um pacote.</w:t>
       </w:r>
     </w:p>
     <w:p>
@@ -112,13 +268,12 @@
           <w:ilvl w:val="0"/>
           <w:numId w:val="1"/>
         </w:numPr>
-        <w:ind w:left="720" w:hanging="360"/>
-      </w:pPr>
-      <w:r>
-        <w:rPr>
-          <w:rtl w:val="0"/>
-        </w:rPr>
-        <w:t xml:space="preserve">A: um pacote foi aberto</w:t>
+      </w:pPr>
+      <w:r>
+        <w:t xml:space="preserve">A: </w:t>
+      </w:r>
+      <w:r>
+        <w:t>Abrir o pacote.</w:t>
       </w:r>
     </w:p>
     <w:p>
@@ -127,13 +282,24 @@
           <w:ilvl w:val="0"/>
           <w:numId w:val="1"/>
         </w:numPr>
-        <w:ind w:left="720" w:hanging="360"/>
-      </w:pPr>
-      <w:r>
-        <w:rPr>
-          <w:rtl w:val="0"/>
-        </w:rPr>
-        <w:t xml:space="preserve">C: (comer)um pacote contém uma pipoca a menos.</w:t>
+      </w:pPr>
+      <w:r>
+        <w:t xml:space="preserve">C: </w:t>
+      </w:r>
+      <w:r>
+        <w:t>C</w:t>
+      </w:r>
+      <w:r>
+        <w:t>omer</w:t>
+      </w:r>
+      <w:r>
+        <w:t xml:space="preserve"> uma pipoca. (</w:t>
+      </w:r>
+      <w:r>
+        <w:t>um pacote contém uma pipoca a menos</w:t>
+      </w:r>
+      <w:r>
+        <w:t>)</w:t>
       </w:r>
     </w:p>
     <w:p>
@@ -142,13 +308,12 @@
           <w:ilvl w:val="0"/>
           <w:numId w:val="1"/>
         </w:numPr>
-        <w:ind w:left="720" w:hanging="360"/>
-      </w:pPr>
-      <w:r>
-        <w:rPr>
-          <w:rtl w:val="0"/>
-        </w:rPr>
-        <w:t xml:space="preserve">V: o pacote está vazio</w:t>
+      </w:pPr>
+      <w:r>
+        <w:t xml:space="preserve">V: </w:t>
+      </w:r>
+      <w:r>
+        <w:t>Constatar que o pacote está vazio.</w:t>
       </w:r>
     </w:p>
     <w:p>
@@ -157,27 +322,161 @@
           <w:ilvl w:val="0"/>
           <w:numId w:val="1"/>
         </w:numPr>
-        <w:ind w:left="720" w:hanging="360"/>
+        <w:spacing w:after="240"/>
+      </w:pPr>
+      <w:r>
+        <w:t xml:space="preserve">F: </w:t>
+      </w:r>
+      <w:r>
+        <w:t>Jogar fora o pacote.</w:t>
+      </w:r>
+    </w:p>
+    <w:p>
+      <w:pPr>
+        <w:ind w:left="720"/>
+      </w:pPr>
+      <w:r>
+        <w:t>Dado esse cenário definem-se os estados d</w:t>
+      </w:r>
+      <w:r>
+        <w:t xml:space="preserve">o autômato </w:t>
+      </w:r>
+      <w:r>
+        <w:t>como:</w:t>
+      </w:r>
+    </w:p>
+    <w:p>
+      <w:pPr>
+        <w:numPr>
+          <w:ilvl w:val="0"/>
+          <w:numId w:val="1"/>
+        </w:numPr>
+      </w:pPr>
+      <w:r>
+        <w:t>q0: Consumo está sustentável. (nenhum pacote pego deixou de ser jogado fora)</w:t>
+      </w:r>
+    </w:p>
+    <w:p>
+      <w:pPr>
+        <w:numPr>
+          <w:ilvl w:val="0"/>
+          <w:numId w:val="1"/>
+        </w:numPr>
+      </w:pPr>
+      <w:r>
+        <w:t xml:space="preserve">q1: </w:t>
+      </w:r>
+      <w:r>
+        <w:t>Um pacote foi pego.</w:t>
+      </w:r>
+    </w:p>
+    <w:p>
+      <w:pPr>
+        <w:numPr>
+          <w:ilvl w:val="0"/>
+          <w:numId w:val="1"/>
+        </w:numPr>
+      </w:pPr>
+      <w:r>
+        <w:t>q2: O pacote pego foi aberto.</w:t>
+      </w:r>
+    </w:p>
+    <w:p>
+      <w:pPr>
+        <w:numPr>
+          <w:ilvl w:val="0"/>
+          <w:numId w:val="1"/>
+        </w:numPr>
+      </w:pPr>
+      <w:r>
+        <w:t>q3: Ao menos uma pipoca do pacote foi comida.</w:t>
+      </w:r>
+    </w:p>
+    <w:p>
+      <w:pPr>
+        <w:numPr>
+          <w:ilvl w:val="0"/>
+          <w:numId w:val="1"/>
+        </w:numPr>
+        <w:spacing w:after="240"/>
+      </w:pPr>
+      <w:r>
+        <w:t>q4: O pacote está vazio. (resta jogá-lo fora, para manter a sustentabilidade)</w:t>
+      </w:r>
+    </w:p>
+    <w:p>
+      <w:pPr>
+        <w:ind w:left="720"/>
+        <w:jc w:val="center"/>
       </w:pPr>
       <w:r>
         <w:rPr>
-          <w:rtl w:val="0"/>
+          <w:noProof/>
         </w:rPr>
-        <w:t xml:space="preserve">F: o pacote foi jogado fora</w:t>
+        <w:drawing>
+          <wp:inline distT="0" distB="0" distL="0" distR="0" wp14:anchorId="0937581F" wp14:editId="06D12D4E">
+            <wp:extent cx="1878868" cy="1771650"/>
+            <wp:effectExtent l="0" t="0" r="7620" b="0"/>
+            <wp:docPr id="2" name="Imagem 2" descr="Diagrama, Esquemático&#10;&#10;Descrição gerada automaticamente"/>
+            <wp:cNvGraphicFramePr>
+              <a:graphicFrameLocks xmlns:a="http://schemas.openxmlformats.org/drawingml/2006/main" noChangeAspect="1"/>
+            </wp:cNvGraphicFramePr>
+            <a:graphic xmlns:a="http://schemas.openxmlformats.org/drawingml/2006/main">
+              <a:graphicData uri="http://schemas.openxmlformats.org/drawingml/2006/picture">
+                <pic:pic xmlns:pic="http://schemas.openxmlformats.org/drawingml/2006/picture">
+                  <pic:nvPicPr>
+                    <pic:cNvPr id="2" name="Imagem 2" descr="Diagrama, Esquemático&#10;&#10;Descrição gerada automaticamente"/>
+                    <pic:cNvPicPr/>
+                  </pic:nvPicPr>
+                  <pic:blipFill>
+                    <a:blip r:embed="rId5"/>
+                    <a:stretch>
+                      <a:fillRect/>
+                    </a:stretch>
+                  </pic:blipFill>
+                  <pic:spPr>
+                    <a:xfrm>
+                      <a:off x="0" y="0"/>
+                      <a:ext cx="1886048" cy="1778420"/>
+                    </a:xfrm>
+                    <a:prstGeom prst="rect">
+                      <a:avLst/>
+                    </a:prstGeom>
+                  </pic:spPr>
+                </pic:pic>
+              </a:graphicData>
+            </a:graphic>
+          </wp:inline>
+        </w:drawing>
+      </w:r>
+      <w:r>
+        <w:rPr>
+          <w:noProof/>
+        </w:rPr>
+        <w:t xml:space="preserve"> </w:t>
       </w:r>
     </w:p>
     <w:sectPr>
-      <w:pgSz w:h="16838" w:w="11906" w:orient="portrait"/>
-      <w:pgMar w:bottom="1440.0000000000002" w:top="1440.0000000000002" w:left="1417.3228346456694" w:right="1440.0000000000002" w:header="720" w:footer="720"/>
+      <w:pgSz w:w="11906" w:h="16838"/>
+      <w:pgMar w:top="1440" w:right="1440" w:bottom="1440" w:left="1417" w:header="720" w:footer="720" w:gutter="0"/>
       <w:pgNumType w:start="1"/>
+      <w:cols w:space="720"/>
     </w:sectPr>
   </w:body>
 </w:document>
 </file>
 
 <file path=word/numbering.xml><?xml version="1.0" encoding="utf-8"?>
-<w:numbering xmlns:mc="http://schemas.openxmlformats.org/markup-compatibility/2006" xmlns:o="urn:schemas-microsoft-com:office:office" xmlns:r="http://schemas.openxmlformats.org/officeDocument/2006/relationships" xmlns:m="http://schemas.openxmlformats.org/officeDocument/2006/math" xmlns:v="urn:schemas-microsoft-com:vml" xmlns:wp="http://schemas.openxmlformats.org/drawingml/2006/wordprocessingDrawing" xmlns:w10="urn:schemas-microsoft-com:office:word" xmlns:w="http://schemas.openxmlformats.org/wordprocessingml/2006/main" xmlns:wne="http://schemas.microsoft.com/office/word/2006/wordml" xmlns:sl="http://schemas.openxmlformats.org/schemaLibrary/2006/main" xmlns:a="http://schemas.openxmlformats.org/drawingml/2006/main" xmlns:pic="http://schemas.openxmlformats.org/drawingml/2006/picture" xmlns:c="http://schemas.openxmlformats.org/drawingml/2006/chart" xmlns:lc="http://schemas.openxmlformats.org/drawingml/2006/lockedCanvas" xmlns:dgm="http://schemas.openxmlformats.org/drawingml/2006/diagram" xmlns:wps="http://schemas.microsoft.com/office/word/2010/wordprocessingShape" xmlns:wpg="http://schemas.microsoft.com/office/word/2010/wordprocessingGroup" xmlns:w14="http://schemas.microsoft.com/office/word/2010/wordml" xmlns:w15="http://schemas.microsoft.com/office/word/2012/wordml">
-  <w:abstractNum w:abstractNumId="1">
+<w:numbering xmlns:wpc="http://schemas.microsoft.com/office/word/2010/wordprocessingCanvas" xmlns:cx="http://schemas.microsoft.com/office/drawing/2014/chartex" xmlns:cx1="http://schemas.microsoft.com/office/drawing/2015/9/8/chartex" xmlns:cx2="http://schemas.microsoft.com/office/drawing/2015/10/21/chartex" xmlns:cx3="http://schemas.microsoft.com/office/drawing/2016/5/9/chartex" xmlns:cx4="http://schemas.microsoft.com/office/drawing/2016/5/10/chartex" xmlns:cx5="http://schemas.microsoft.com/office/drawing/2016/5/11/chartex" xmlns:cx6="http://schemas.microsoft.com/office/drawing/2016/5/12/chartex" xmlns:cx7="http://schemas.microsoft.com/office/drawing/2016/5/13/chartex" xmlns:cx8="http://schemas.microsoft.com/office/drawing/2016/5/14/chartex" xmlns:mc="http://schemas.openxmlformats.org/markup-compatibility/2006" xmlns:aink="http://schemas.microsoft.com/office/drawing/2016/ink" xmlns:am3d="http://schemas.microsoft.com/office/drawing/2017/model3d" xmlns:o="urn:schemas-microsoft-com:office:office" xmlns:oel="http://schemas.microsoft.com/office/2019/extlst" xmlns:r="http://schemas.openxmlformats.org/officeDocument/2006/relationships" xmlns:m="http://schemas.openxmlformats.org/officeDocument/2006/math" xmlns:v="urn:schemas-microsoft-com:vml" xmlns:wp14="http://schemas.microsoft.com/office/word/2010/wordprocessingDrawing" xmlns:wp="http://schemas.openxmlformats.org/drawingml/2006/wordprocessingDrawing" xmlns:w10="urn:schemas-microsoft-com:office:word" xmlns:w="http://schemas.openxmlformats.org/wordprocessingml/2006/main" xmlns:w14="http://schemas.microsoft.com/office/word/2010/wordml" xmlns:w15="http://schemas.microsoft.com/office/word/2012/wordml" xmlns:w16cex="http://schemas.microsoft.com/office/word/2018/wordml/cex" xmlns:w16cid="http://schemas.microsoft.com/office/word/2016/wordml/cid" xmlns:w16="http://schemas.microsoft.com/office/word/2018/wordml" xmlns:w16sdtdh="http://schemas.microsoft.com/office/word/2020/wordml/sdtdatahash" xmlns:w16se="http://schemas.microsoft.com/office/word/2015/wordml/symex" xmlns:wpg="http://schemas.microsoft.com/office/word/2010/wordprocessingGroup" xmlns:wpi="http://schemas.microsoft.com/office/word/2010/wordprocessingInk" xmlns:wne="http://schemas.microsoft.com/office/word/2006/wordml" xmlns:wps="http://schemas.microsoft.com/office/word/2010/wordprocessingShape" mc:Ignorable="w14 w15 w16se w16cid w16 w16cex w16sdtdh wp14">
+  <w:numPicBullet w:numPicBulletId="0">
+    <w:pict>
+      <v:rect id="_x0000_i1026" style="width:0;height:1.5pt" o:hralign="center" o:bullet="t" o:hrstd="t" o:hr="t" fillcolor="#a0a0a0" stroked="f"/>
+    </w:pict>
+  </w:numPicBullet>
+  <w:abstractNum w:abstractNumId="0" w15:restartNumberingAfterBreak="0">
+    <w:nsid w:val="043B799C"/>
+    <w:multiLevelType w:val="multilevel"/>
+    <w:tmpl w:val="6A861436"/>
     <w:lvl w:ilvl="0">
       <w:start w:val="1"/>
       <w:numFmt w:val="bullet"/>
@@ -287,21 +586,205 @@
       </w:rPr>
     </w:lvl>
   </w:abstractNum>
-  <w:num w:numId="1">
+  <w:abstractNum w:abstractNumId="1" w15:restartNumberingAfterBreak="0">
+    <w:nsid w:val="44B107D1"/>
+    <w:multiLevelType w:val="hybridMultilevel"/>
+    <w:tmpl w:val="4C0E4042"/>
+    <w:lvl w:ilvl="0" w:tplc="843A3A76">
+      <w:start w:val="1"/>
+      <w:numFmt w:val="decimal"/>
+      <w:lvlText w:val="%1."/>
+      <w:lvlJc w:val="left"/>
+      <w:pPr>
+        <w:ind w:left="720" w:hanging="360"/>
+      </w:pPr>
+      <w:rPr>
+        <w:rFonts w:hint="default"/>
+      </w:rPr>
+    </w:lvl>
+    <w:lvl w:ilvl="1" w:tplc="04160019" w:tentative="1">
+      <w:start w:val="1"/>
+      <w:numFmt w:val="lowerLetter"/>
+      <w:lvlText w:val="%2."/>
+      <w:lvlJc w:val="left"/>
+      <w:pPr>
+        <w:ind w:left="1440" w:hanging="360"/>
+      </w:pPr>
+    </w:lvl>
+    <w:lvl w:ilvl="2" w:tplc="0416001B" w:tentative="1">
+      <w:start w:val="1"/>
+      <w:numFmt w:val="lowerRoman"/>
+      <w:lvlText w:val="%3."/>
+      <w:lvlJc w:val="right"/>
+      <w:pPr>
+        <w:ind w:left="2160" w:hanging="180"/>
+      </w:pPr>
+    </w:lvl>
+    <w:lvl w:ilvl="3" w:tplc="0416000F" w:tentative="1">
+      <w:start w:val="1"/>
+      <w:numFmt w:val="decimal"/>
+      <w:lvlText w:val="%4."/>
+      <w:lvlJc w:val="left"/>
+      <w:pPr>
+        <w:ind w:left="2880" w:hanging="360"/>
+      </w:pPr>
+    </w:lvl>
+    <w:lvl w:ilvl="4" w:tplc="04160019" w:tentative="1">
+      <w:start w:val="1"/>
+      <w:numFmt w:val="lowerLetter"/>
+      <w:lvlText w:val="%5."/>
+      <w:lvlJc w:val="left"/>
+      <w:pPr>
+        <w:ind w:left="3600" w:hanging="360"/>
+      </w:pPr>
+    </w:lvl>
+    <w:lvl w:ilvl="5" w:tplc="0416001B" w:tentative="1">
+      <w:start w:val="1"/>
+      <w:numFmt w:val="lowerRoman"/>
+      <w:lvlText w:val="%6."/>
+      <w:lvlJc w:val="right"/>
+      <w:pPr>
+        <w:ind w:left="4320" w:hanging="180"/>
+      </w:pPr>
+    </w:lvl>
+    <w:lvl w:ilvl="6" w:tplc="0416000F" w:tentative="1">
+      <w:start w:val="1"/>
+      <w:numFmt w:val="decimal"/>
+      <w:lvlText w:val="%7."/>
+      <w:lvlJc w:val="left"/>
+      <w:pPr>
+        <w:ind w:left="5040" w:hanging="360"/>
+      </w:pPr>
+    </w:lvl>
+    <w:lvl w:ilvl="7" w:tplc="04160019" w:tentative="1">
+      <w:start w:val="1"/>
+      <w:numFmt w:val="lowerLetter"/>
+      <w:lvlText w:val="%8."/>
+      <w:lvlJc w:val="left"/>
+      <w:pPr>
+        <w:ind w:left="5760" w:hanging="360"/>
+      </w:pPr>
+    </w:lvl>
+    <w:lvl w:ilvl="8" w:tplc="0416001B" w:tentative="1">
+      <w:start w:val="1"/>
+      <w:numFmt w:val="lowerRoman"/>
+      <w:lvlText w:val="%9."/>
+      <w:lvlJc w:val="right"/>
+      <w:pPr>
+        <w:ind w:left="6480" w:hanging="180"/>
+      </w:pPr>
+    </w:lvl>
+  </w:abstractNum>
+  <w:abstractNum w:abstractNumId="2" w15:restartNumberingAfterBreak="0">
+    <w:nsid w:val="4F0424D8"/>
+    <w:multiLevelType w:val="hybridMultilevel"/>
+    <w:tmpl w:val="11C0465E"/>
+    <w:lvl w:ilvl="0" w:tplc="FDFC66F4">
+      <w:start w:val="1"/>
+      <w:numFmt w:val="decimal"/>
+      <w:lvlText w:val="%1."/>
+      <w:lvlJc w:val="left"/>
+      <w:pPr>
+        <w:ind w:left="926" w:hanging="360"/>
+      </w:pPr>
+      <w:rPr>
+        <w:rFonts w:hint="default"/>
+      </w:rPr>
+    </w:lvl>
+    <w:lvl w:ilvl="1" w:tplc="04160019" w:tentative="1">
+      <w:start w:val="1"/>
+      <w:numFmt w:val="lowerLetter"/>
+      <w:lvlText w:val="%2."/>
+      <w:lvlJc w:val="left"/>
+      <w:pPr>
+        <w:ind w:left="1646" w:hanging="360"/>
+      </w:pPr>
+    </w:lvl>
+    <w:lvl w:ilvl="2" w:tplc="0416001B" w:tentative="1">
+      <w:start w:val="1"/>
+      <w:numFmt w:val="lowerRoman"/>
+      <w:lvlText w:val="%3."/>
+      <w:lvlJc w:val="right"/>
+      <w:pPr>
+        <w:ind w:left="2366" w:hanging="180"/>
+      </w:pPr>
+    </w:lvl>
+    <w:lvl w:ilvl="3" w:tplc="0416000F" w:tentative="1">
+      <w:start w:val="1"/>
+      <w:numFmt w:val="decimal"/>
+      <w:lvlText w:val="%4."/>
+      <w:lvlJc w:val="left"/>
+      <w:pPr>
+        <w:ind w:left="3086" w:hanging="360"/>
+      </w:pPr>
+    </w:lvl>
+    <w:lvl w:ilvl="4" w:tplc="04160019" w:tentative="1">
+      <w:start w:val="1"/>
+      <w:numFmt w:val="lowerLetter"/>
+      <w:lvlText w:val="%5."/>
+      <w:lvlJc w:val="left"/>
+      <w:pPr>
+        <w:ind w:left="3806" w:hanging="360"/>
+      </w:pPr>
+    </w:lvl>
+    <w:lvl w:ilvl="5" w:tplc="0416001B" w:tentative="1">
+      <w:start w:val="1"/>
+      <w:numFmt w:val="lowerRoman"/>
+      <w:lvlText w:val="%6."/>
+      <w:lvlJc w:val="right"/>
+      <w:pPr>
+        <w:ind w:left="4526" w:hanging="180"/>
+      </w:pPr>
+    </w:lvl>
+    <w:lvl w:ilvl="6" w:tplc="0416000F" w:tentative="1">
+      <w:start w:val="1"/>
+      <w:numFmt w:val="decimal"/>
+      <w:lvlText w:val="%7."/>
+      <w:lvlJc w:val="left"/>
+      <w:pPr>
+        <w:ind w:left="5246" w:hanging="360"/>
+      </w:pPr>
+    </w:lvl>
+    <w:lvl w:ilvl="7" w:tplc="04160019" w:tentative="1">
+      <w:start w:val="1"/>
+      <w:numFmt w:val="lowerLetter"/>
+      <w:lvlText w:val="%8."/>
+      <w:lvlJc w:val="left"/>
+      <w:pPr>
+        <w:ind w:left="5966" w:hanging="360"/>
+      </w:pPr>
+    </w:lvl>
+    <w:lvl w:ilvl="8" w:tplc="0416001B" w:tentative="1">
+      <w:start w:val="1"/>
+      <w:numFmt w:val="lowerRoman"/>
+      <w:lvlText w:val="%9."/>
+      <w:lvlJc w:val="right"/>
+      <w:pPr>
+        <w:ind w:left="6686" w:hanging="180"/>
+      </w:pPr>
+    </w:lvl>
+  </w:abstractNum>
+  <w:num w:numId="1" w16cid:durableId="283922750">
+    <w:abstractNumId w:val="0"/>
+  </w:num>
+  <w:num w:numId="2" w16cid:durableId="2038385765">
+    <w:abstractNumId w:val="2"/>
+  </w:num>
+  <w:num w:numId="3" w16cid:durableId="2056349120">
     <w:abstractNumId w:val="1"/>
   </w:num>
 </w:numbering>
 </file>
 
 <file path=word/styles.xml><?xml version="1.0" encoding="utf-8"?>
-<w:styles xmlns:mc="http://schemas.openxmlformats.org/markup-compatibility/2006" xmlns:o="urn:schemas-microsoft-com:office:office" xmlns:r="http://schemas.openxmlformats.org/officeDocument/2006/relationships" xmlns:m="http://schemas.openxmlformats.org/officeDocument/2006/math" xmlns:v="urn:schemas-microsoft-com:vml" xmlns:wp="http://schemas.openxmlformats.org/drawingml/2006/wordprocessingDrawing" xmlns:w10="urn:schemas-microsoft-com:office:word" xmlns:w="http://schemas.openxmlformats.org/wordprocessingml/2006/main" xmlns:wne="http://schemas.microsoft.com/office/word/2006/wordml" xmlns:sl="http://schemas.openxmlformats.org/schemaLibrary/2006/main" xmlns:a="http://schemas.openxmlformats.org/drawingml/2006/main" xmlns:pic="http://schemas.openxmlformats.org/drawingml/2006/picture" xmlns:c="http://schemas.openxmlformats.org/drawingml/2006/chart" xmlns:lc="http://schemas.openxmlformats.org/drawingml/2006/lockedCanvas" xmlns:dgm="http://schemas.openxmlformats.org/drawingml/2006/diagram" xmlns:wps="http://schemas.microsoft.com/office/word/2010/wordprocessingShape" xmlns:wpg="http://schemas.microsoft.com/office/word/2010/wordprocessingGroup" xmlns:w14="http://schemas.microsoft.com/office/word/2010/wordml" xmlns:w15="http://schemas.microsoft.com/office/word/2012/wordml">
+<w:styles xmlns:mc="http://schemas.openxmlformats.org/markup-compatibility/2006" xmlns:r="http://schemas.openxmlformats.org/officeDocument/2006/relationships" xmlns:w="http://schemas.openxmlformats.org/wordprocessingml/2006/main" xmlns:w14="http://schemas.microsoft.com/office/word/2010/wordml" xmlns:w15="http://schemas.microsoft.com/office/word/2012/wordml" xmlns:w16cex="http://schemas.microsoft.com/office/word/2018/wordml/cex" xmlns:w16cid="http://schemas.microsoft.com/office/word/2016/wordml/cid" xmlns:w16="http://schemas.microsoft.com/office/word/2018/wordml" xmlns:w16sdtdh="http://schemas.microsoft.com/office/word/2020/wordml/sdtdatahash" xmlns:w16se="http://schemas.microsoft.com/office/word/2015/wordml/symex" mc:Ignorable="w14 w15 w16se w16cid w16 w16cex w16sdtdh">
   <w:docDefaults>
     <w:rPrDefault>
       <w:rPr>
-        <w:rFonts w:ascii="Arial" w:cs="Arial" w:eastAsia="Arial" w:hAnsi="Arial"/>
+        <w:rFonts w:ascii="Arial" w:eastAsia="Arial" w:hAnsi="Arial" w:cs="Arial"/>
         <w:sz w:val="22"/>
         <w:szCs w:val="22"/>
-        <w:lang w:val="pt_BR"/>
+        <w:lang w:val="pt-BR" w:eastAsia="pt-BR" w:bidi="ar-SA"/>
       </w:rPr>
     </w:rPrDefault>
     <w:pPrDefault>
@@ -310,69 +793,457 @@
       </w:pPr>
     </w:pPrDefault>
   </w:docDefaults>
-  <w:style w:type="paragraph" w:styleId="Normal" w:default="1">
-    <w:name w:val="normal"/>
+  <w:latentStyles w:defLockedState="0" w:defUIPriority="99" w:defSemiHidden="0" w:defUnhideWhenUsed="0" w:defQFormat="0" w:count="376">
+    <w:lsdException w:name="Normal" w:uiPriority="0" w:qFormat="1"/>
+    <w:lsdException w:name="heading 1" w:uiPriority="9" w:qFormat="1"/>
+    <w:lsdException w:name="heading 2" w:semiHidden="1" w:uiPriority="9" w:unhideWhenUsed="1" w:qFormat="1"/>
+    <w:lsdException w:name="heading 3" w:semiHidden="1" w:uiPriority="9" w:unhideWhenUsed="1" w:qFormat="1"/>
+    <w:lsdException w:name="heading 4" w:semiHidden="1" w:uiPriority="9" w:unhideWhenUsed="1" w:qFormat="1"/>
+    <w:lsdException w:name="heading 5" w:semiHidden="1" w:uiPriority="9" w:unhideWhenUsed="1" w:qFormat="1"/>
+    <w:lsdException w:name="heading 6" w:semiHidden="1" w:uiPriority="9" w:unhideWhenUsed="1" w:qFormat="1"/>
+    <w:lsdException w:name="heading 7" w:semiHidden="1" w:uiPriority="9" w:unhideWhenUsed="1" w:qFormat="1"/>
+    <w:lsdException w:name="heading 8" w:semiHidden="1" w:uiPriority="9" w:unhideWhenUsed="1" w:qFormat="1"/>
+    <w:lsdException w:name="heading 9" w:semiHidden="1" w:uiPriority="9" w:unhideWhenUsed="1" w:qFormat="1"/>
+    <w:lsdException w:name="index 1" w:semiHidden="1" w:unhideWhenUsed="1"/>
+    <w:lsdException w:name="index 2" w:semiHidden="1" w:unhideWhenUsed="1"/>
+    <w:lsdException w:name="index 3" w:semiHidden="1" w:unhideWhenUsed="1"/>
+    <w:lsdException w:name="index 4" w:semiHidden="1" w:unhideWhenUsed="1"/>
+    <w:lsdException w:name="index 5" w:semiHidden="1" w:unhideWhenUsed="1"/>
+    <w:lsdException w:name="index 6" w:semiHidden="1" w:unhideWhenUsed="1"/>
+    <w:lsdException w:name="index 7" w:semiHidden="1" w:unhideWhenUsed="1"/>
+    <w:lsdException w:name="index 8" w:semiHidden="1" w:unhideWhenUsed="1"/>
+    <w:lsdException w:name="index 9" w:semiHidden="1" w:unhideWhenUsed="1"/>
+    <w:lsdException w:name="toc 1" w:semiHidden="1" w:uiPriority="39" w:unhideWhenUsed="1"/>
+    <w:lsdException w:name="toc 2" w:semiHidden="1" w:uiPriority="39" w:unhideWhenUsed="1"/>
+    <w:lsdException w:name="toc 3" w:semiHidden="1" w:uiPriority="39" w:unhideWhenUsed="1"/>
+    <w:lsdException w:name="toc 4" w:semiHidden="1" w:uiPriority="39" w:unhideWhenUsed="1"/>
+    <w:lsdException w:name="toc 5" w:semiHidden="1" w:uiPriority="39" w:unhideWhenUsed="1"/>
+    <w:lsdException w:name="toc 6" w:semiHidden="1" w:uiPriority="39" w:unhideWhenUsed="1"/>
+    <w:lsdException w:name="toc 7" w:semiHidden="1" w:uiPriority="39" w:unhideWhenUsed="1"/>
+    <w:lsdException w:name="toc 8" w:semiHidden="1" w:uiPriority="39" w:unhideWhenUsed="1"/>
+    <w:lsdException w:name="toc 9" w:semiHidden="1" w:uiPriority="39" w:unhideWhenUsed="1"/>
+    <w:lsdException w:name="Normal Indent" w:semiHidden="1" w:unhideWhenUsed="1"/>
+    <w:lsdException w:name="footnote text" w:semiHidden="1" w:unhideWhenUsed="1"/>
+    <w:lsdException w:name="annotation text" w:semiHidden="1" w:unhideWhenUsed="1"/>
+    <w:lsdException w:name="header" w:semiHidden="1" w:unhideWhenUsed="1"/>
+    <w:lsdException w:name="footer" w:semiHidden="1" w:unhideWhenUsed="1"/>
+    <w:lsdException w:name="index heading" w:semiHidden="1" w:unhideWhenUsed="1"/>
+    <w:lsdException w:name="caption" w:semiHidden="1" w:uiPriority="35" w:unhideWhenUsed="1" w:qFormat="1"/>
+    <w:lsdException w:name="table of figures" w:semiHidden="1" w:unhideWhenUsed="1"/>
+    <w:lsdException w:name="envelope address" w:semiHidden="1" w:unhideWhenUsed="1"/>
+    <w:lsdException w:name="envelope return" w:semiHidden="1" w:unhideWhenUsed="1"/>
+    <w:lsdException w:name="footnote reference" w:semiHidden="1" w:unhideWhenUsed="1"/>
+    <w:lsdException w:name="annotation reference" w:semiHidden="1" w:unhideWhenUsed="1"/>
+    <w:lsdException w:name="line number" w:semiHidden="1" w:unhideWhenUsed="1"/>
+    <w:lsdException w:name="page number" w:semiHidden="1" w:unhideWhenUsed="1"/>
+    <w:lsdException w:name="endnote reference" w:semiHidden="1" w:unhideWhenUsed="1"/>
+    <w:lsdException w:name="endnote text" w:semiHidden="1" w:unhideWhenUsed="1"/>
+    <w:lsdException w:name="table of authorities" w:semiHidden="1" w:unhideWhenUsed="1"/>
+    <w:lsdException w:name="macro" w:semiHidden="1" w:unhideWhenUsed="1"/>
+    <w:lsdException w:name="toa heading" w:semiHidden="1" w:unhideWhenUsed="1"/>
+    <w:lsdException w:name="List" w:semiHidden="1" w:unhideWhenUsed="1"/>
+    <w:lsdException w:name="List Bullet" w:semiHidden="1" w:unhideWhenUsed="1"/>
+    <w:lsdException w:name="List Number" w:semiHidden="1" w:unhideWhenUsed="1"/>
+    <w:lsdException w:name="List 2" w:semiHidden="1" w:unhideWhenUsed="1"/>
+    <w:lsdException w:name="List 3" w:semiHidden="1" w:unhideWhenUsed="1"/>
+    <w:lsdException w:name="List 4" w:semiHidden="1" w:unhideWhenUsed="1"/>
+    <w:lsdException w:name="List 5" w:semiHidden="1" w:unhideWhenUsed="1"/>
+    <w:lsdException w:name="List Bullet 2" w:semiHidden="1" w:unhideWhenUsed="1"/>
+    <w:lsdException w:name="List Bullet 3" w:semiHidden="1" w:unhideWhenUsed="1"/>
+    <w:lsdException w:name="List Bullet 4" w:semiHidden="1" w:unhideWhenUsed="1"/>
+    <w:lsdException w:name="List Bullet 5" w:semiHidden="1" w:unhideWhenUsed="1"/>
+    <w:lsdException w:name="List Number 2" w:semiHidden="1" w:unhideWhenUsed="1"/>
+    <w:lsdException w:name="List Number 3" w:semiHidden="1" w:unhideWhenUsed="1"/>
+    <w:lsdException w:name="List Number 4" w:semiHidden="1" w:unhideWhenUsed="1"/>
+    <w:lsdException w:name="List Number 5" w:semiHidden="1" w:unhideWhenUsed="1"/>
+    <w:lsdException w:name="Title" w:uiPriority="10" w:qFormat="1"/>
+    <w:lsdException w:name="Closing" w:semiHidden="1" w:unhideWhenUsed="1"/>
+    <w:lsdException w:name="Signature" w:semiHidden="1" w:unhideWhenUsed="1"/>
+    <w:lsdException w:name="Default Paragraph Font" w:semiHidden="1" w:uiPriority="1" w:unhideWhenUsed="1"/>
+    <w:lsdException w:name="Body Text" w:semiHidden="1" w:unhideWhenUsed="1"/>
+    <w:lsdException w:name="Body Text Indent" w:semiHidden="1" w:unhideWhenUsed="1"/>
+    <w:lsdException w:name="List Continue" w:semiHidden="1" w:unhideWhenUsed="1"/>
+    <w:lsdException w:name="List Continue 2" w:semiHidden="1" w:unhideWhenUsed="1"/>
+    <w:lsdException w:name="List Continue 3" w:semiHidden="1" w:unhideWhenUsed="1"/>
+    <w:lsdException w:name="List Continue 4" w:semiHidden="1" w:unhideWhenUsed="1"/>
+    <w:lsdException w:name="List Continue 5" w:semiHidden="1" w:unhideWhenUsed="1"/>
+    <w:lsdException w:name="Message Header" w:semiHidden="1" w:unhideWhenUsed="1"/>
+    <w:lsdException w:name="Subtitle" w:uiPriority="11" w:qFormat="1"/>
+    <w:lsdException w:name="Salutation" w:semiHidden="1" w:unhideWhenUsed="1"/>
+    <w:lsdException w:name="Date" w:semiHidden="1" w:unhideWhenUsed="1"/>
+    <w:lsdException w:name="Body Text First Indent" w:semiHidden="1" w:unhideWhenUsed="1"/>
+    <w:lsdException w:name="Body Text First Indent 2" w:semiHidden="1" w:unhideWhenUsed="1"/>
+    <w:lsdException w:name="Note Heading" w:semiHidden="1" w:unhideWhenUsed="1"/>
+    <w:lsdException w:name="Body Text 2" w:semiHidden="1" w:unhideWhenUsed="1"/>
+    <w:lsdException w:name="Body Text 3" w:semiHidden="1" w:unhideWhenUsed="1"/>
+    <w:lsdException w:name="Body Text Indent 2" w:semiHidden="1" w:unhideWhenUsed="1"/>
+    <w:lsdException w:name="Body Text Indent 3" w:semiHidden="1" w:unhideWhenUsed="1"/>
+    <w:lsdException w:name="Block Text" w:semiHidden="1" w:unhideWhenUsed="1"/>
+    <w:lsdException w:name="Hyperlink" w:semiHidden="1" w:unhideWhenUsed="1"/>
+    <w:lsdException w:name="FollowedHyperlink" w:semiHidden="1" w:unhideWhenUsed="1"/>
+    <w:lsdException w:name="Strong" w:uiPriority="22" w:qFormat="1"/>
+    <w:lsdException w:name="Emphasis" w:uiPriority="20" w:qFormat="1"/>
+    <w:lsdException w:name="Document Map" w:semiHidden="1" w:unhideWhenUsed="1"/>
+    <w:lsdException w:name="Plain Text" w:semiHidden="1" w:unhideWhenUsed="1"/>
+    <w:lsdException w:name="E-mail Signature" w:semiHidden="1" w:unhideWhenUsed="1"/>
+    <w:lsdException w:name="HTML Top of Form" w:semiHidden="1" w:unhideWhenUsed="1"/>
+    <w:lsdException w:name="HTML Bottom of Form" w:semiHidden="1" w:unhideWhenUsed="1"/>
+    <w:lsdException w:name="Normal (Web)" w:semiHidden="1" w:unhideWhenUsed="1"/>
+    <w:lsdException w:name="HTML Acronym" w:semiHidden="1" w:unhideWhenUsed="1"/>
+    <w:lsdException w:name="HTML Address" w:semiHidden="1" w:unhideWhenUsed="1"/>
+    <w:lsdException w:name="HTML Cite" w:semiHidden="1" w:unhideWhenUsed="1"/>
+    <w:lsdException w:name="HTML Code" w:semiHidden="1" w:unhideWhenUsed="1"/>
+    <w:lsdException w:name="HTML Definition" w:semiHidden="1" w:unhideWhenUsed="1"/>
+    <w:lsdException w:name="HTML Keyboard" w:semiHidden="1" w:unhideWhenUsed="1"/>
+    <w:lsdException w:name="HTML Preformatted" w:semiHidden="1" w:unhideWhenUsed="1"/>
+    <w:lsdException w:name="HTML Sample" w:semiHidden="1" w:unhideWhenUsed="1"/>
+    <w:lsdException w:name="HTML Typewriter" w:semiHidden="1" w:unhideWhenUsed="1"/>
+    <w:lsdException w:name="HTML Variable" w:semiHidden="1" w:unhideWhenUsed="1"/>
+    <w:lsdException w:name="Normal Table" w:semiHidden="1" w:unhideWhenUsed="1"/>
+    <w:lsdException w:name="annotation subject" w:semiHidden="1" w:unhideWhenUsed="1"/>
+    <w:lsdException w:name="No List" w:semiHidden="1" w:unhideWhenUsed="1"/>
+    <w:lsdException w:name="Outline List 1" w:semiHidden="1" w:unhideWhenUsed="1"/>
+    <w:lsdException w:name="Outline List 2" w:semiHidden="1" w:unhideWhenUsed="1"/>
+    <w:lsdException w:name="Outline List 3" w:semiHidden="1" w:unhideWhenUsed="1"/>
+    <w:lsdException w:name="Table Simple 1" w:semiHidden="1" w:unhideWhenUsed="1"/>
+    <w:lsdException w:name="Table Simple 2" w:semiHidden="1" w:unhideWhenUsed="1"/>
+    <w:lsdException w:name="Table Simple 3" w:semiHidden="1" w:unhideWhenUsed="1"/>
+    <w:lsdException w:name="Table Classic 1" w:semiHidden="1" w:unhideWhenUsed="1"/>
+    <w:lsdException w:name="Table Classic 2" w:semiHidden="1" w:unhideWhenUsed="1"/>
+    <w:lsdException w:name="Table Classic 3" w:semiHidden="1" w:unhideWhenUsed="1"/>
+    <w:lsdException w:name="Table Classic 4" w:semiHidden="1" w:unhideWhenUsed="1"/>
+    <w:lsdException w:name="Table Colorful 1" w:semiHidden="1" w:unhideWhenUsed="1"/>
+    <w:lsdException w:name="Table Colorful 2" w:semiHidden="1" w:unhideWhenUsed="1"/>
+    <w:lsdException w:name="Table Colorful 3" w:semiHidden="1" w:unhideWhenUsed="1"/>
+    <w:lsdException w:name="Table Columns 1" w:semiHidden="1" w:unhideWhenUsed="1"/>
+    <w:lsdException w:name="Table Columns 2" w:semiHidden="1" w:unhideWhenUsed="1"/>
+    <w:lsdException w:name="Table Columns 3" w:semiHidden="1" w:unhideWhenUsed="1"/>
+    <w:lsdException w:name="Table Columns 4" w:semiHidden="1" w:unhideWhenUsed="1"/>
+    <w:lsdException w:name="Table Columns 5" w:semiHidden="1" w:unhideWhenUsed="1"/>
+    <w:lsdException w:name="Table Grid 1" w:semiHidden="1" w:unhideWhenUsed="1"/>
+    <w:lsdException w:name="Table Grid 2" w:semiHidden="1" w:unhideWhenUsed="1"/>
+    <w:lsdException w:name="Table Grid 3" w:semiHidden="1" w:unhideWhenUsed="1"/>
+    <w:lsdException w:name="Table Grid 4" w:semiHidden="1" w:unhideWhenUsed="1"/>
+    <w:lsdException w:name="Table Grid 5" w:semiHidden="1" w:unhideWhenUsed="1"/>
+    <w:lsdException w:name="Table Grid 6" w:semiHidden="1" w:unhideWhenUsed="1"/>
+    <w:lsdException w:name="Table Grid 7" w:semiHidden="1" w:unhideWhenUsed="1"/>
+    <w:lsdException w:name="Table Grid 8" w:semiHidden="1" w:unhideWhenUsed="1"/>
+    <w:lsdException w:name="Table List 1" w:semiHidden="1" w:unhideWhenUsed="1"/>
+    <w:lsdException w:name="Table List 2" w:semiHidden="1" w:unhideWhenUsed="1"/>
+    <w:lsdException w:name="Table List 3" w:semiHidden="1" w:unhideWhenUsed="1"/>
+    <w:lsdException w:name="Table List 4" w:semiHidden="1" w:unhideWhenUsed="1"/>
+    <w:lsdException w:name="Table List 5" w:semiHidden="1" w:unhideWhenUsed="1"/>
+    <w:lsdException w:name="Table List 6" w:semiHidden="1" w:unhideWhenUsed="1"/>
+    <w:lsdException w:name="Table List 7" w:semiHidden="1" w:unhideWhenUsed="1"/>
+    <w:lsdException w:name="Table List 8" w:semiHidden="1" w:unhideWhenUsed="1"/>
+    <w:lsdException w:name="Table 3D effects 1" w:semiHidden="1" w:unhideWhenUsed="1"/>
+    <w:lsdException w:name="Table 3D effects 2" w:semiHidden="1" w:unhideWhenUsed="1"/>
+    <w:lsdException w:name="Table 3D effects 3" w:semiHidden="1" w:unhideWhenUsed="1"/>
+    <w:lsdException w:name="Table Contemporary" w:semiHidden="1" w:unhideWhenUsed="1"/>
+    <w:lsdException w:name="Table Elegant" w:semiHidden="1" w:unhideWhenUsed="1"/>
+    <w:lsdException w:name="Table Professional" w:semiHidden="1" w:unhideWhenUsed="1"/>
+    <w:lsdException w:name="Table Subtle 1" w:semiHidden="1" w:unhideWhenUsed="1"/>
+    <w:lsdException w:name="Table Subtle 2" w:semiHidden="1" w:unhideWhenUsed="1"/>
+    <w:lsdException w:name="Table Web 1" w:semiHidden="1" w:unhideWhenUsed="1"/>
+    <w:lsdException w:name="Table Web 2" w:semiHidden="1" w:unhideWhenUsed="1"/>
+    <w:lsdException w:name="Table Web 3" w:semiHidden="1" w:unhideWhenUsed="1"/>
+    <w:lsdException w:name="Balloon Text" w:semiHidden="1" w:unhideWhenUsed="1"/>
+    <w:lsdException w:name="Table Grid" w:uiPriority="39"/>
+    <w:lsdException w:name="Table Theme" w:semiHidden="1" w:unhideWhenUsed="1"/>
+    <w:lsdException w:name="Placeholder Text" w:semiHidden="1"/>
+    <w:lsdException w:name="No Spacing" w:uiPriority="1" w:qFormat="1"/>
+    <w:lsdException w:name="Light Shading" w:uiPriority="60"/>
+    <w:lsdException w:name="Light List" w:uiPriority="61"/>
+    <w:lsdException w:name="Light Grid" w:uiPriority="62"/>
+    <w:lsdException w:name="Medium Shading 1" w:uiPriority="63"/>
+    <w:lsdException w:name="Medium Shading 2" w:uiPriority="64"/>
+    <w:lsdException w:name="Medium List 1" w:uiPriority="65"/>
+    <w:lsdException w:name="Medium List 2" w:uiPriority="66"/>
+    <w:lsdException w:name="Medium Grid 1" w:uiPriority="67"/>
+    <w:lsdException w:name="Medium Grid 2" w:uiPriority="68"/>
+    <w:lsdException w:name="Medium Grid 3" w:uiPriority="69"/>
+    <w:lsdException w:name="Dark List" w:uiPriority="70"/>
+    <w:lsdException w:name="Colorful Shading" w:uiPriority="71"/>
+    <w:lsdException w:name="Colorful List" w:uiPriority="72"/>
+    <w:lsdException w:name="Colorful Grid" w:uiPriority="73"/>
+    <w:lsdException w:name="Light Shading Accent 1" w:uiPriority="60"/>
+    <w:lsdException w:name="Light List Accent 1" w:uiPriority="61"/>
+    <w:lsdException w:name="Light Grid Accent 1" w:uiPriority="62"/>
+    <w:lsdException w:name="Medium Shading 1 Accent 1" w:uiPriority="63"/>
+    <w:lsdException w:name="Medium Shading 2 Accent 1" w:uiPriority="64"/>
+    <w:lsdException w:name="Medium List 1 Accent 1" w:uiPriority="65"/>
+    <w:lsdException w:name="Revision" w:semiHidden="1"/>
+    <w:lsdException w:name="List Paragraph" w:uiPriority="34" w:qFormat="1"/>
+    <w:lsdException w:name="Quote" w:uiPriority="29" w:qFormat="1"/>
+    <w:lsdException w:name="Intense Quote" w:uiPriority="30" w:qFormat="1"/>
+    <w:lsdException w:name="Medium List 2 Accent 1" w:uiPriority="66"/>
+    <w:lsdException w:name="Medium Grid 1 Accent 1" w:uiPriority="67"/>
+    <w:lsdException w:name="Medium Grid 2 Accent 1" w:uiPriority="68"/>
+    <w:lsdException w:name="Medium Grid 3 Accent 1" w:uiPriority="69"/>
+    <w:lsdException w:name="Dark List Accent 1" w:uiPriority="70"/>
+    <w:lsdException w:name="Colorful Shading Accent 1" w:uiPriority="71"/>
+    <w:lsdException w:name="Colorful List Accent 1" w:uiPriority="72"/>
+    <w:lsdException w:name="Colorful Grid Accent 1" w:uiPriority="73"/>
+    <w:lsdException w:name="Light Shading Accent 2" w:uiPriority="60"/>
+    <w:lsdException w:name="Light List Accent 2" w:uiPriority="61"/>
+    <w:lsdException w:name="Light Grid Accent 2" w:uiPriority="62"/>
+    <w:lsdException w:name="Medium Shading 1 Accent 2" w:uiPriority="63"/>
+    <w:lsdException w:name="Medium Shading 2 Accent 2" w:uiPriority="64"/>
+    <w:lsdException w:name="Medium List 1 Accent 2" w:uiPriority="65"/>
+    <w:lsdException w:name="Medium List 2 Accent 2" w:uiPriority="66"/>
+    <w:lsdException w:name="Medium Grid 1 Accent 2" w:uiPriority="67"/>
+    <w:lsdException w:name="Medium Grid 2 Accent 2" w:uiPriority="68"/>
+    <w:lsdException w:name="Medium Grid 3 Accent 2" w:uiPriority="69"/>
+    <w:lsdException w:name="Dark List Accent 2" w:uiPriority="70"/>
+    <w:lsdException w:name="Colorful Shading Accent 2" w:uiPriority="71"/>
+    <w:lsdException w:name="Colorful List Accent 2" w:uiPriority="72"/>
+    <w:lsdException w:name="Colorful Grid Accent 2" w:uiPriority="73"/>
+    <w:lsdException w:name="Light Shading Accent 3" w:uiPriority="60"/>
+    <w:lsdException w:name="Light List Accent 3" w:uiPriority="61"/>
+    <w:lsdException w:name="Light Grid Accent 3" w:uiPriority="62"/>
+    <w:lsdException w:name="Medium Shading 1 Accent 3" w:uiPriority="63"/>
+    <w:lsdException w:name="Medium Shading 2 Accent 3" w:uiPriority="64"/>
+    <w:lsdException w:name="Medium List 1 Accent 3" w:uiPriority="65"/>
+    <w:lsdException w:name="Medium List 2 Accent 3" w:uiPriority="66"/>
+    <w:lsdException w:name="Medium Grid 1 Accent 3" w:uiPriority="67"/>
+    <w:lsdException w:name="Medium Grid 2 Accent 3" w:uiPriority="68"/>
+    <w:lsdException w:name="Medium Grid 3 Accent 3" w:uiPriority="69"/>
+    <w:lsdException w:name="Dark List Accent 3" w:uiPriority="70"/>
+    <w:lsdException w:name="Colorful Shading Accent 3" w:uiPriority="71"/>
+    <w:lsdException w:name="Colorful List Accent 3" w:uiPriority="72"/>
+    <w:lsdException w:name="Colorful Grid Accent 3" w:uiPriority="73"/>
+    <w:lsdException w:name="Light Shading Accent 4" w:uiPriority="60"/>
+    <w:lsdException w:name="Light List Accent 4" w:uiPriority="61"/>
+    <w:lsdException w:name="Light Grid Accent 4" w:uiPriority="62"/>
+    <w:lsdException w:name="Medium Shading 1 Accent 4" w:uiPriority="63"/>
+    <w:lsdException w:name="Medium Shading 2 Accent 4" w:uiPriority="64"/>
+    <w:lsdException w:name="Medium List 1 Accent 4" w:uiPriority="65"/>
+    <w:lsdException w:name="Medium List 2 Accent 4" w:uiPriority="66"/>
+    <w:lsdException w:name="Medium Grid 1 Accent 4" w:uiPriority="67"/>
+    <w:lsdException w:name="Medium Grid 2 Accent 4" w:uiPriority="68"/>
+    <w:lsdException w:name="Medium Grid 3 Accent 4" w:uiPriority="69"/>
+    <w:lsdException w:name="Dark List Accent 4" w:uiPriority="70"/>
+    <w:lsdException w:name="Colorful Shading Accent 4" w:uiPriority="71"/>
+    <w:lsdException w:name="Colorful List Accent 4" w:uiPriority="72"/>
+    <w:lsdException w:name="Colorful Grid Accent 4" w:uiPriority="73"/>
+    <w:lsdException w:name="Light Shading Accent 5" w:uiPriority="60"/>
+    <w:lsdException w:name="Light List Accent 5" w:uiPriority="61"/>
+    <w:lsdException w:name="Light Grid Accent 5" w:uiPriority="62"/>
+    <w:lsdException w:name="Medium Shading 1 Accent 5" w:uiPriority="63"/>
+    <w:lsdException w:name="Medium Shading 2 Accent 5" w:uiPriority="64"/>
+    <w:lsdException w:name="Medium List 1 Accent 5" w:uiPriority="65"/>
+    <w:lsdException w:name="Medium List 2 Accent 5" w:uiPriority="66"/>
+    <w:lsdException w:name="Medium Grid 1 Accent 5" w:uiPriority="67"/>
+    <w:lsdException w:name="Medium Grid 2 Accent 5" w:uiPriority="68"/>
+    <w:lsdException w:name="Medium Grid 3 Accent 5" w:uiPriority="69"/>
+    <w:lsdException w:name="Dark List Accent 5" w:uiPriority="70"/>
+    <w:lsdException w:name="Colorful Shading Accent 5" w:uiPriority="71"/>
+    <w:lsdException w:name="Colorful List Accent 5" w:uiPriority="72"/>
+    <w:lsdException w:name="Colorful Grid Accent 5" w:uiPriority="73"/>
+    <w:lsdException w:name="Light Shading Accent 6" w:uiPriority="60"/>
+    <w:lsdException w:name="Light List Accent 6" w:uiPriority="61"/>
+    <w:lsdException w:name="Light Grid Accent 6" w:uiPriority="62"/>
+    <w:lsdException w:name="Medium Shading 1 Accent 6" w:uiPriority="63"/>
+    <w:lsdException w:name="Medium Shading 2 Accent 6" w:uiPriority="64"/>
+    <w:lsdException w:name="Medium List 1 Accent 6" w:uiPriority="65"/>
+    <w:lsdException w:name="Medium List 2 Accent 6" w:uiPriority="66"/>
+    <w:lsdException w:name="Medium Grid 1 Accent 6" w:uiPriority="67"/>
+    <w:lsdException w:name="Medium Grid 2 Accent 6" w:uiPriority="68"/>
+    <w:lsdException w:name="Medium Grid 3 Accent 6" w:uiPriority="69"/>
+    <w:lsdException w:name="Dark List Accent 6" w:uiPriority="70"/>
+    <w:lsdException w:name="Colorful Shading Accent 6" w:uiPriority="71"/>
+    <w:lsdException w:name="Colorful List Accent 6" w:uiPriority="72"/>
+    <w:lsdException w:name="Colorful Grid Accent 6" w:uiPriority="73"/>
+    <w:lsdException w:name="Subtle Emphasis" w:uiPriority="19" w:qFormat="1"/>
+    <w:lsdException w:name="Intense Emphasis" w:uiPriority="21" w:qFormat="1"/>
+    <w:lsdException w:name="Subtle Reference" w:uiPriority="31" w:qFormat="1"/>
+    <w:lsdException w:name="Intense Reference" w:uiPriority="32" w:qFormat="1"/>
+    <w:lsdException w:name="Book Title" w:uiPriority="33" w:qFormat="1"/>
+    <w:lsdException w:name="Bibliography" w:semiHidden="1" w:uiPriority="37" w:unhideWhenUsed="1"/>
+    <w:lsdException w:name="TOC Heading" w:semiHidden="1" w:uiPriority="39" w:unhideWhenUsed="1" w:qFormat="1"/>
+    <w:lsdException w:name="Plain Table 1" w:uiPriority="41"/>
+    <w:lsdException w:name="Plain Table 2" w:uiPriority="42"/>
+    <w:lsdException w:name="Plain Table 3" w:uiPriority="43"/>
+    <w:lsdException w:name="Plain Table 4" w:uiPriority="44"/>
+    <w:lsdException w:name="Plain Table 5" w:uiPriority="45"/>
+    <w:lsdException w:name="Grid Table Light" w:uiPriority="40"/>
+    <w:lsdException w:name="Grid Table 1 Light" w:uiPriority="46"/>
+    <w:lsdException w:name="Grid Table 2" w:uiPriority="47"/>
+    <w:lsdException w:name="Grid Table 3" w:uiPriority="48"/>
+    <w:lsdException w:name="Grid Table 4" w:uiPriority="49"/>
+    <w:lsdException w:name="Grid Table 5 Dark" w:uiPriority="50"/>
+    <w:lsdException w:name="Grid Table 6 Colorful" w:uiPriority="51"/>
+    <w:lsdException w:name="Grid Table 7 Colorful" w:uiPriority="52"/>
+    <w:lsdException w:name="Grid Table 1 Light Accent 1" w:uiPriority="46"/>
+    <w:lsdException w:name="Grid Table 2 Accent 1" w:uiPriority="47"/>
+    <w:lsdException w:name="Grid Table 3 Accent 1" w:uiPriority="48"/>
+    <w:lsdException w:name="Grid Table 4 Accent 1" w:uiPriority="49"/>
+    <w:lsdException w:name="Grid Table 5 Dark Accent 1" w:uiPriority="50"/>
+    <w:lsdException w:name="Grid Table 6 Colorful Accent 1" w:uiPriority="51"/>
+    <w:lsdException w:name="Grid Table 7 Colorful Accent 1" w:uiPriority="52"/>
+    <w:lsdException w:name="Grid Table 1 Light Accent 2" w:uiPriority="46"/>
+    <w:lsdException w:name="Grid Table 2 Accent 2" w:uiPriority="47"/>
+    <w:lsdException w:name="Grid Table 3 Accent 2" w:uiPriority="48"/>
+    <w:lsdException w:name="Grid Table 4 Accent 2" w:uiPriority="49"/>
+    <w:lsdException w:name="Grid Table 5 Dark Accent 2" w:uiPriority="50"/>
+    <w:lsdException w:name="Grid Table 6 Colorful Accent 2" w:uiPriority="51"/>
+    <w:lsdException w:name="Grid Table 7 Colorful Accent 2" w:uiPriority="52"/>
+    <w:lsdException w:name="Grid Table 1 Light Accent 3" w:uiPriority="46"/>
+    <w:lsdException w:name="Grid Table 2 Accent 3" w:uiPriority="47"/>
+    <w:lsdException w:name="Grid Table 3 Accent 3" w:uiPriority="48"/>
+    <w:lsdException w:name="Grid Table 4 Accent 3" w:uiPriority="49"/>
+    <w:lsdException w:name="Grid Table 5 Dark Accent 3" w:uiPriority="50"/>
+    <w:lsdException w:name="Grid Table 6 Colorful Accent 3" w:uiPriority="51"/>
+    <w:lsdException w:name="Grid Table 7 Colorful Accent 3" w:uiPriority="52"/>
+    <w:lsdException w:name="Grid Table 1 Light Accent 4" w:uiPriority="46"/>
+    <w:lsdException w:name="Grid Table 2 Accent 4" w:uiPriority="47"/>
+    <w:lsdException w:name="Grid Table 3 Accent 4" w:uiPriority="48"/>
+    <w:lsdException w:name="Grid Table 4 Accent 4" w:uiPriority="49"/>
+    <w:lsdException w:name="Grid Table 5 Dark Accent 4" w:uiPriority="50"/>
+    <w:lsdException w:name="Grid Table 6 Colorful Accent 4" w:uiPriority="51"/>
+    <w:lsdException w:name="Grid Table 7 Colorful Accent 4" w:uiPriority="52"/>
+    <w:lsdException w:name="Grid Table 1 Light Accent 5" w:uiPriority="46"/>
+    <w:lsdException w:name="Grid Table 2 Accent 5" w:uiPriority="47"/>
+    <w:lsdException w:name="Grid Table 3 Accent 5" w:uiPriority="48"/>
+    <w:lsdException w:name="Grid Table 4 Accent 5" w:uiPriority="49"/>
+    <w:lsdException w:name="Grid Table 5 Dark Accent 5" w:uiPriority="50"/>
+    <w:lsdException w:name="Grid Table 6 Colorful Accent 5" w:uiPriority="51"/>
+    <w:lsdException w:name="Grid Table 7 Colorful Accent 5" w:uiPriority="52"/>
+    <w:lsdException w:name="Grid Table 1 Light Accent 6" w:uiPriority="46"/>
+    <w:lsdException w:name="Grid Table 2 Accent 6" w:uiPriority="47"/>
+    <w:lsdException w:name="Grid Table 3 Accent 6" w:uiPriority="48"/>
+    <w:lsdException w:name="Grid Table 4 Accent 6" w:uiPriority="49"/>
+    <w:lsdException w:name="Grid Table 5 Dark Accent 6" w:uiPriority="50"/>
+    <w:lsdException w:name="Grid Table 6 Colorful Accent 6" w:uiPriority="51"/>
+    <w:lsdException w:name="Grid Table 7 Colorful Accent 6" w:uiPriority="52"/>
+    <w:lsdException w:name="List Table 1 Light" w:uiPriority="46"/>
+    <w:lsdException w:name="List Table 2" w:uiPriority="47"/>
+    <w:lsdException w:name="List Table 3" w:uiPriority="48"/>
+    <w:lsdException w:name="List Table 4" w:uiPriority="49"/>
+    <w:lsdException w:name="List Table 5 Dark" w:uiPriority="50"/>
+    <w:lsdException w:name="List Table 6 Colorful" w:uiPriority="51"/>
+    <w:lsdException w:name="List Table 7 Colorful" w:uiPriority="52"/>
+    <w:lsdException w:name="List Table 1 Light Accent 1" w:uiPriority="46"/>
+    <w:lsdException w:name="List Table 2 Accent 1" w:uiPriority="47"/>
+    <w:lsdException w:name="List Table 3 Accent 1" w:uiPriority="48"/>
+    <w:lsdException w:name="List Table 4 Accent 1" w:uiPriority="49"/>
+    <w:lsdException w:name="List Table 5 Dark Accent 1" w:uiPriority="50"/>
+    <w:lsdException w:name="List Table 6 Colorful Accent 1" w:uiPriority="51"/>
+    <w:lsdException w:name="List Table 7 Colorful Accent 1" w:uiPriority="52"/>
+    <w:lsdException w:name="List Table 1 Light Accent 2" w:uiPriority="46"/>
+    <w:lsdException w:name="List Table 2 Accent 2" w:uiPriority="47"/>
+    <w:lsdException w:name="List Table 3 Accent 2" w:uiPriority="48"/>
+    <w:lsdException w:name="List Table 4 Accent 2" w:uiPriority="49"/>
+    <w:lsdException w:name="List Table 5 Dark Accent 2" w:uiPriority="50"/>
+    <w:lsdException w:name="List Table 6 Colorful Accent 2" w:uiPriority="51"/>
+    <w:lsdException w:name="List Table 7 Colorful Accent 2" w:uiPriority="52"/>
+    <w:lsdException w:name="List Table 1 Light Accent 3" w:uiPriority="46"/>
+    <w:lsdException w:name="List Table 2 Accent 3" w:uiPriority="47"/>
+    <w:lsdException w:name="List Table 3 Accent 3" w:uiPriority="48"/>
+    <w:lsdException w:name="List Table 4 Accent 3" w:uiPriority="49"/>
+    <w:lsdException w:name="List Table 5 Dark Accent 3" w:uiPriority="50"/>
+    <w:lsdException w:name="List Table 6 Colorful Accent 3" w:uiPriority="51"/>
+    <w:lsdException w:name="List Table 7 Colorful Accent 3" w:uiPriority="52"/>
+    <w:lsdException w:name="List Table 1 Light Accent 4" w:uiPriority="46"/>
+    <w:lsdException w:name="List Table 2 Accent 4" w:uiPriority="47"/>
+    <w:lsdException w:name="List Table 3 Accent 4" w:uiPriority="48"/>
+    <w:lsdException w:name="List Table 4 Accent 4" w:uiPriority="49"/>
+    <w:lsdException w:name="List Table 5 Dark Accent 4" w:uiPriority="50"/>
+    <w:lsdException w:name="List Table 6 Colorful Accent 4" w:uiPriority="51"/>
+    <w:lsdException w:name="List Table 7 Colorful Accent 4" w:uiPriority="52"/>
+    <w:lsdException w:name="List Table 1 Light Accent 5" w:uiPriority="46"/>
+    <w:lsdException w:name="List Table 2 Accent 5" w:uiPriority="47"/>
+    <w:lsdException w:name="List Table 3 Accent 5" w:uiPriority="48"/>
+    <w:lsdException w:name="List Table 4 Accent 5" w:uiPriority="49"/>
+    <w:lsdException w:name="List Table 5 Dark Accent 5" w:uiPriority="50"/>
+    <w:lsdException w:name="List Table 6 Colorful Accent 5" w:uiPriority="51"/>
+    <w:lsdException w:name="List Table 7 Colorful Accent 5" w:uiPriority="52"/>
+    <w:lsdException w:name="List Table 1 Light Accent 6" w:uiPriority="46"/>
+    <w:lsdException w:name="List Table 2 Accent 6" w:uiPriority="47"/>
+    <w:lsdException w:name="List Table 3 Accent 6" w:uiPriority="48"/>
+    <w:lsdException w:name="List Table 4 Accent 6" w:uiPriority="49"/>
+    <w:lsdException w:name="List Table 5 Dark Accent 6" w:uiPriority="50"/>
+    <w:lsdException w:name="List Table 6 Colorful Accent 6" w:uiPriority="51"/>
+    <w:lsdException w:name="List Table 7 Colorful Accent 6" w:uiPriority="52"/>
+    <w:lsdException w:name="Mention" w:semiHidden="1" w:unhideWhenUsed="1"/>
+    <w:lsdException w:name="Smart Hyperlink" w:semiHidden="1" w:unhideWhenUsed="1"/>
+    <w:lsdException w:name="Hashtag" w:semiHidden="1" w:unhideWhenUsed="1"/>
+    <w:lsdException w:name="Unresolved Mention" w:semiHidden="1" w:unhideWhenUsed="1"/>
+    <w:lsdException w:name="Smart Link" w:semiHidden="1" w:unhideWhenUsed="1"/>
+  </w:latentStyles>
+  <w:style w:type="paragraph" w:default="1" w:styleId="Normal">
+    <w:name w:val="Normal"/>
+    <w:qFormat/>
   </w:style>
-  <w:style w:type="table" w:styleId="TableNormal" w:default="1">
-    <w:name w:val="Table Normal"/>
-  </w:style>
-  <w:style w:type="paragraph" w:styleId="Heading1">
+  <w:style w:type="paragraph" w:styleId="Ttulo1">
     <w:name w:val="heading 1"/>
     <w:basedOn w:val="Normal"/>
     <w:next w:val="Normal"/>
+    <w:uiPriority w:val="9"/>
+    <w:qFormat/>
     <w:pPr>
-      <w:keepNext w:val="1"/>
-      <w:keepLines w:val="1"/>
-      <w:pageBreakBefore w:val="0"/>
-      <w:spacing w:after="120" w:before="400" w:lineRule="auto"/>
+      <w:keepNext/>
+      <w:keepLines/>
+      <w:spacing w:before="400" w:after="120"/>
+      <w:outlineLvl w:val="0"/>
     </w:pPr>
     <w:rPr>
       <w:sz w:val="40"/>
       <w:szCs w:val="40"/>
     </w:rPr>
   </w:style>
-  <w:style w:type="paragraph" w:styleId="Heading2">
+  <w:style w:type="paragraph" w:styleId="Ttulo2">
     <w:name w:val="heading 2"/>
     <w:basedOn w:val="Normal"/>
     <w:next w:val="Normal"/>
+    <w:uiPriority w:val="9"/>
+    <w:semiHidden/>
+    <w:unhideWhenUsed/>
+    <w:qFormat/>
     <w:pPr>
-      <w:keepNext w:val="1"/>
-      <w:keepLines w:val="1"/>
-      <w:pageBreakBefore w:val="0"/>
-      <w:spacing w:after="120" w:before="360" w:lineRule="auto"/>
+      <w:keepNext/>
+      <w:keepLines/>
+      <w:spacing w:before="360" w:after="120"/>
+      <w:outlineLvl w:val="1"/>
     </w:pPr>
     <w:rPr>
-      <w:b w:val="0"/>
       <w:sz w:val="32"/>
       <w:szCs w:val="32"/>
     </w:rPr>
   </w:style>
-  <w:style w:type="paragraph" w:styleId="Heading3">
+  <w:style w:type="paragraph" w:styleId="Ttulo3">
     <w:name w:val="heading 3"/>
     <w:basedOn w:val="Normal"/>
     <w:next w:val="Normal"/>
+    <w:uiPriority w:val="9"/>
+    <w:semiHidden/>
+    <w:unhideWhenUsed/>
+    <w:qFormat/>
     <w:pPr>
-      <w:keepNext w:val="1"/>
-      <w:keepLines w:val="1"/>
-      <w:pageBreakBefore w:val="0"/>
-      <w:spacing w:after="80" w:before="320" w:lineRule="auto"/>
+      <w:keepNext/>
+      <w:keepLines/>
+      <w:spacing w:before="320" w:after="80"/>
+      <w:outlineLvl w:val="2"/>
     </w:pPr>
     <w:rPr>
-      <w:b w:val="0"/>
       <w:color w:val="434343"/>
       <w:sz w:val="28"/>
       <w:szCs w:val="28"/>
     </w:rPr>
   </w:style>
-  <w:style w:type="paragraph" w:styleId="Heading4">
+  <w:style w:type="paragraph" w:styleId="Ttulo4">
     <w:name w:val="heading 4"/>
     <w:basedOn w:val="Normal"/>
     <w:next w:val="Normal"/>
+    <w:uiPriority w:val="9"/>
+    <w:semiHidden/>
+    <w:unhideWhenUsed/>
+    <w:qFormat/>
     <w:pPr>
-      <w:keepNext w:val="1"/>
-      <w:keepLines w:val="1"/>
-      <w:pageBreakBefore w:val="0"/>
-      <w:spacing w:after="80" w:before="280" w:lineRule="auto"/>
+      <w:keepNext/>
+      <w:keepLines/>
+      <w:spacing w:before="280" w:after="80"/>
+      <w:outlineLvl w:val="3"/>
     </w:pPr>
     <w:rPr>
       <w:color w:val="666666"/>
@@ -380,71 +1251,124 @@
       <w:szCs w:val="24"/>
     </w:rPr>
   </w:style>
-  <w:style w:type="paragraph" w:styleId="Heading5">
+  <w:style w:type="paragraph" w:styleId="Ttulo5">
     <w:name w:val="heading 5"/>
     <w:basedOn w:val="Normal"/>
     <w:next w:val="Normal"/>
+    <w:uiPriority w:val="9"/>
+    <w:semiHidden/>
+    <w:unhideWhenUsed/>
+    <w:qFormat/>
     <w:pPr>
-      <w:keepNext w:val="1"/>
-      <w:keepLines w:val="1"/>
-      <w:pageBreakBefore w:val="0"/>
-      <w:spacing w:after="80" w:before="240" w:lineRule="auto"/>
+      <w:keepNext/>
+      <w:keepLines/>
+      <w:spacing w:before="240" w:after="80"/>
+      <w:outlineLvl w:val="4"/>
     </w:pPr>
     <w:rPr>
       <w:color w:val="666666"/>
-      <w:sz w:val="22"/>
-      <w:szCs w:val="22"/>
     </w:rPr>
   </w:style>
-  <w:style w:type="paragraph" w:styleId="Heading6">
+  <w:style w:type="paragraph" w:styleId="Ttulo6">
     <w:name w:val="heading 6"/>
     <w:basedOn w:val="Normal"/>
     <w:next w:val="Normal"/>
+    <w:uiPriority w:val="9"/>
+    <w:semiHidden/>
+    <w:unhideWhenUsed/>
+    <w:qFormat/>
     <w:pPr>
-      <w:keepNext w:val="1"/>
-      <w:keepLines w:val="1"/>
-      <w:pageBreakBefore w:val="0"/>
-      <w:spacing w:after="80" w:before="240" w:lineRule="auto"/>
+      <w:keepNext/>
+      <w:keepLines/>
+      <w:spacing w:before="240" w:after="80"/>
+      <w:outlineLvl w:val="5"/>
     </w:pPr>
     <w:rPr>
-      <w:i w:val="1"/>
+      <w:i/>
       <w:color w:val="666666"/>
-      <w:sz w:val="22"/>
-      <w:szCs w:val="22"/>
     </w:rPr>
   </w:style>
-  <w:style w:type="paragraph" w:styleId="Title">
+  <w:style w:type="character" w:default="1" w:styleId="Fontepargpadro">
+    <w:name w:val="Default Paragraph Font"/>
+    <w:uiPriority w:val="1"/>
+    <w:semiHidden/>
+    <w:unhideWhenUsed/>
+  </w:style>
+  <w:style w:type="table" w:default="1" w:styleId="Tabelanormal">
+    <w:name w:val="Normal Table"/>
+    <w:uiPriority w:val="99"/>
+    <w:semiHidden/>
+    <w:unhideWhenUsed/>
+    <w:tblPr>
+      <w:tblInd w:w="0" w:type="dxa"/>
+      <w:tblCellMar>
+        <w:top w:w="0" w:type="dxa"/>
+        <w:left w:w="108" w:type="dxa"/>
+        <w:bottom w:w="0" w:type="dxa"/>
+        <w:right w:w="108" w:type="dxa"/>
+      </w:tblCellMar>
+    </w:tblPr>
+  </w:style>
+  <w:style w:type="numbering" w:default="1" w:styleId="Semlista">
+    <w:name w:val="No List"/>
+    <w:uiPriority w:val="99"/>
+    <w:semiHidden/>
+    <w:unhideWhenUsed/>
+  </w:style>
+  <w:style w:type="table" w:customStyle="1" w:styleId="TableNormal">
+    <w:name w:val="Table Normal"/>
+    <w:tblPr>
+      <w:tblCellMar>
+        <w:top w:w="0" w:type="dxa"/>
+        <w:left w:w="0" w:type="dxa"/>
+        <w:bottom w:w="0" w:type="dxa"/>
+        <w:right w:w="0" w:type="dxa"/>
+      </w:tblCellMar>
+    </w:tblPr>
+  </w:style>
+  <w:style w:type="paragraph" w:styleId="Ttulo">
     <w:name w:val="Title"/>
     <w:basedOn w:val="Normal"/>
     <w:next w:val="Normal"/>
+    <w:uiPriority w:val="10"/>
+    <w:qFormat/>
     <w:pPr>
-      <w:keepNext w:val="1"/>
-      <w:keepLines w:val="1"/>
-      <w:pageBreakBefore w:val="0"/>
-      <w:spacing w:after="60" w:before="0" w:lineRule="auto"/>
+      <w:keepNext/>
+      <w:keepLines/>
+      <w:spacing w:after="60"/>
     </w:pPr>
     <w:rPr>
       <w:sz w:val="52"/>
       <w:szCs w:val="52"/>
     </w:rPr>
   </w:style>
-  <w:style w:type="paragraph" w:styleId="Subtitle">
+  <w:style w:type="paragraph" w:styleId="Subttulo">
     <w:name w:val="Subtitle"/>
     <w:basedOn w:val="Normal"/>
     <w:next w:val="Normal"/>
+    <w:uiPriority w:val="11"/>
+    <w:qFormat/>
     <w:pPr>
-      <w:keepNext w:val="1"/>
-      <w:keepLines w:val="1"/>
-      <w:pageBreakBefore w:val="0"/>
-      <w:spacing w:after="320" w:before="0" w:lineRule="auto"/>
+      <w:keepNext/>
+      <w:keepLines/>
+      <w:spacing w:after="320"/>
     </w:pPr>
     <w:rPr>
-      <w:rFonts w:ascii="Arial" w:cs="Arial" w:eastAsia="Arial" w:hAnsi="Arial"/>
-      <w:i w:val="0"/>
       <w:color w:val="666666"/>
       <w:sz w:val="30"/>
       <w:szCs w:val="30"/>
     </w:rPr>
+  </w:style>
+  <w:style w:type="paragraph" w:styleId="PargrafodaLista">
+    <w:name w:val="List Paragraph"/>
+    <w:basedOn w:val="Normal"/>
+    <w:uiPriority w:val="34"/>
+    <w:qFormat/>
+    <w:rsid w:val="00746460"/>
+    <w:pPr>
+      <w:ind w:left="720"/>
+      <w:contextualSpacing/>
+    </w:pPr>
   </w:style>
 </w:styles>
 </file>

</xml_diff>